<commit_message>
Adjusted in game room UI
Adjusted UI in game waiting room by adding a back button which enables the user to go back to previous menu, also more added descriptions. The new UI is uploaded to mycourses as well.
</commit_message>
<xml_diff>
--- a/Game_UI_design/Flash_Point_UI.docx
+++ b/Game_UI_design/Flash_Point_UI.docx
@@ -655,6 +655,15 @@
         </w:rPr>
         <w:t>“join game” button, they will be taken to below scene, where they can pick a desired game to join.</w:t>
       </w:r>
+      <w:r>
+        <w:rPr>
+          <w:rFonts w:ascii="Arial" w:hAnsi="Arial" w:cs="Arial"/>
+          <w:sz w:val="24"/>
+          <w:szCs w:val="24"/>
+          <w:lang w:val="en-CA"/>
+        </w:rPr>
+        <w:t xml:space="preserve"> If the player wants to go back, they can press the “x” button on the top left to do so.</w:t>
+      </w:r>
     </w:p>
     <w:p>
       <w:pPr>
@@ -764,6 +773,15 @@
         </w:rPr>
         <w:t xml:space="preserve">The below scene is when player creates a game or joins a game or load a previously saved game. </w:t>
       </w:r>
+      <w:r>
+        <w:rPr>
+          <w:rFonts w:ascii="Arial" w:hAnsi="Arial" w:cs="Arial"/>
+          <w:sz w:val="24"/>
+          <w:szCs w:val="24"/>
+          <w:lang w:val="en-CA"/>
+        </w:rPr>
+        <w:t>He can also exit form the game room any time by clicking the back button.</w:t>
+      </w:r>
     </w:p>
     <w:p>
       <w:pPr>
@@ -783,9 +801,9 @@
           <w:lang w:val="en-CA"/>
         </w:rPr>
         <w:drawing>
-          <wp:inline distT="0" distB="0" distL="0" distR="0" wp14:anchorId="159B2CD8" wp14:editId="42A540C1">
-            <wp:extent cx="5274310" cy="2966799"/>
-            <wp:effectExtent l="0" t="0" r="2540" b="5080"/>
+          <wp:inline distT="0" distB="0" distL="0" distR="0" wp14:anchorId="159B2CD8" wp14:editId="64A22322">
+            <wp:extent cx="5274309" cy="2966799"/>
+            <wp:effectExtent l="0" t="0" r="3175" b="5080"/>
             <wp:docPr id="6" name="图片 6"/>
             <wp:cNvGraphicFramePr>
               <a:graphicFrameLocks xmlns:a="http://schemas.openxmlformats.org/drawingml/2006/main" noChangeAspect="1"/>
@@ -812,7 +830,7 @@
                   <pic:spPr>
                     <a:xfrm>
                       <a:off x="0" y="0"/>
-                      <a:ext cx="5274310" cy="2966799"/>
+                      <a:ext cx="5274309" cy="2966799"/>
                     </a:xfrm>
                     <a:prstGeom prst="rect">
                       <a:avLst/>
@@ -889,8 +907,6 @@
           <w:lang w:val="en-CA"/>
         </w:rPr>
       </w:pPr>
-      <w:bookmarkStart w:id="0" w:name="_GoBack"/>
-      <w:bookmarkEnd w:id="0"/>
     </w:p>
     <w:p>
       <w:pPr>
@@ -914,7 +930,7 @@
     <w:p>
       <w:pPr>
         <w:rPr>
-          <w:rFonts w:ascii="Arial" w:hAnsi="Arial" w:cs="Arial"/>
+          <w:rFonts w:ascii="Arial" w:hAnsi="Arial" w:cs="Arial" w:hint="eastAsia"/>
           <w:sz w:val="24"/>
           <w:szCs w:val="24"/>
           <w:lang w:val="en-CA"/>
@@ -973,27 +989,6 @@
     </w:p>
     <w:p>
       <w:pPr>
-        <w:widowControl/>
-        <w:jc w:val="left"/>
-        <w:rPr>
-          <w:rFonts w:ascii="Arial" w:hAnsi="Arial" w:cs="Arial"/>
-          <w:sz w:val="24"/>
-          <w:szCs w:val="24"/>
-          <w:lang w:val="en-CA"/>
-        </w:rPr>
-      </w:pPr>
-      <w:r>
-        <w:rPr>
-          <w:rFonts w:ascii="Arial" w:hAnsi="Arial" w:cs="Arial"/>
-          <w:sz w:val="24"/>
-          <w:szCs w:val="24"/>
-          <w:lang w:val="en-CA"/>
-        </w:rPr>
-        <w:br w:type="page"/>
-      </w:r>
-    </w:p>
-    <w:p>
-      <w:pPr>
         <w:rPr>
           <w:rFonts w:ascii="Arial" w:hAnsi="Arial" w:cs="Arial"/>
           <w:sz w:val="24"/>
@@ -1243,7 +1238,18 @@
           <w:szCs w:val="24"/>
           <w:lang w:val="en-CA"/>
         </w:rPr>
-        <w:t xml:space="preserve">’s status, which includes an action point bar, GA (general ability) bar that have the buttons that player can click to interact with the map, which includes walking, destroying wall, distinguish fire, carry victim, open and close door. The special AP bar only shows when the player has special AP for example “The Rescue Specialist” will have this bar to indicate his extra movement AP. The SA (special ability) bar is the bar showing the role’s special ability, if the special ability of this role is not </w:t>
+        <w:t>’s status, which includes an action point bar, GA (general ability) bar that have the buttons that player can click to interact with the map, which includes walking, destroying wall, distinguish fire, carry victim, open and close door. The special AP</w:t>
+      </w:r>
+      <w:bookmarkStart w:id="0" w:name="_GoBack"/>
+      <w:bookmarkEnd w:id="0"/>
+      <w:r>
+        <w:rPr>
+          <w:rFonts w:ascii="Arial" w:hAnsi="Arial" w:cs="Arial"/>
+          <w:sz w:val="24"/>
+          <w:szCs w:val="24"/>
+          <w:lang w:val="en-CA"/>
+        </w:rPr>
+        <w:t xml:space="preserve"> bar only shows when the player has special AP for example “The Rescue Specialist” will have this bar to indicate his extra movement AP. The SA (special ability) bar is the bar showing the role’s special ability, if the special ability of this role is not </w:t>
       </w:r>
       <w:proofErr w:type="gramStart"/>
       <w:r>
@@ -2307,7 +2313,7 @@
 </file>
 
 <file path=customXml/itemProps1.xml><?xml version="1.0" encoding="utf-8"?>
-<ds:datastoreItem xmlns:ds="http://schemas.openxmlformats.org/officeDocument/2006/customXml" ds:itemID="{FC46A2CE-453C-4DAC-94FF-DD90C5035F10}">
+<ds:datastoreItem xmlns:ds="http://schemas.openxmlformats.org/officeDocument/2006/customXml" ds:itemID="{7C129F52-F313-4473-86D5-468DE5E03EFF}">
   <ds:schemaRefs>
     <ds:schemaRef ds:uri="http://schemas.openxmlformats.org/officeDocument/2006/bibliography"/>
   </ds:schemaRefs>

</xml_diff>